<commit_message>
Big update to IOPS course
</commit_message>
<xml_diff>
--- a/static/files/SDA/week1/take home exercise week 1.docx
+++ b/static/files/SDA/week1/take home exercise week 1.docx
@@ -1,6 +1,6 @@
 
 <file path=word/document.xml><?xml version="1.0" encoding="utf-8"?>
-<w:document xmlns:wpc="http://schemas.microsoft.com/office/word/2010/wordprocessingCanvas" xmlns:cx="http://schemas.microsoft.com/office/drawing/2014/chartex" xmlns:cx1="http://schemas.microsoft.com/office/drawing/2015/9/8/chartex" xmlns:cx2="http://schemas.microsoft.com/office/drawing/2015/10/21/chartex" xmlns:cx3="http://schemas.microsoft.com/office/drawing/2016/5/9/chartex" xmlns:cx4="http://schemas.microsoft.com/office/drawing/2016/5/10/chartex" xmlns:cx5="http://schemas.microsoft.com/office/drawing/2016/5/11/chartex" xmlns:cx6="http://schemas.microsoft.com/office/drawing/2016/5/12/chartex" xmlns:cx7="http://schemas.microsoft.com/office/drawing/2016/5/13/chartex" xmlns:cx8="http://schemas.microsoft.com/office/drawing/2016/5/14/chartex" xmlns:mc="http://schemas.openxmlformats.org/markup-compatibility/2006" xmlns:aink="http://schemas.microsoft.com/office/drawing/2016/ink" xmlns:am3d="http://schemas.microsoft.com/office/drawing/2017/model3d" xmlns:o="urn:schemas-microsoft-com:office:office" xmlns:r="http://schemas.openxmlformats.org/officeDocument/2006/relationships" xmlns:m="http://schemas.openxmlformats.org/officeDocument/2006/math" xmlns:v="urn:schemas-microsoft-com:vml" xmlns:wp14="http://schemas.microsoft.com/office/word/2010/wordprocessingDrawing" xmlns:wp="http://schemas.openxmlformats.org/drawingml/2006/wordprocessingDrawing" xmlns:w10="urn:schemas-microsoft-com:office:word" xmlns:w="http://schemas.openxmlformats.org/wordprocessingml/2006/main" xmlns:w14="http://schemas.microsoft.com/office/word/2010/wordml" xmlns:w15="http://schemas.microsoft.com/office/word/2012/wordml" xmlns:w16cex="http://schemas.microsoft.com/office/word/2018/wordml/cex" xmlns:w16cid="http://schemas.microsoft.com/office/word/2016/wordml/cid" xmlns:w16="http://schemas.microsoft.com/office/word/2018/wordml" xmlns:w16sdtdh="http://schemas.microsoft.com/office/word/2020/wordml/sdtdatahash" xmlns:w16se="http://schemas.microsoft.com/office/word/2015/wordml/symex" xmlns:wpg="http://schemas.microsoft.com/office/word/2010/wordprocessingGroup" xmlns:wpi="http://schemas.microsoft.com/office/word/2010/wordprocessingInk" xmlns:wne="http://schemas.microsoft.com/office/word/2006/wordml" xmlns:wps="http://schemas.microsoft.com/office/word/2010/wordprocessingShape" mc:Ignorable="w14 w15 w16se w16cid w16 w16cex w16sdtdh wp14">
+<w:document xmlns:wpc="http://schemas.microsoft.com/office/word/2010/wordprocessingCanvas" xmlns:cx="http://schemas.microsoft.com/office/drawing/2014/chartex" xmlns:cx1="http://schemas.microsoft.com/office/drawing/2015/9/8/chartex" xmlns:cx2="http://schemas.microsoft.com/office/drawing/2015/10/21/chartex" xmlns:cx3="http://schemas.microsoft.com/office/drawing/2016/5/9/chartex" xmlns:cx4="http://schemas.microsoft.com/office/drawing/2016/5/10/chartex" xmlns:cx5="http://schemas.microsoft.com/office/drawing/2016/5/11/chartex" xmlns:cx6="http://schemas.microsoft.com/office/drawing/2016/5/12/chartex" xmlns:cx7="http://schemas.microsoft.com/office/drawing/2016/5/13/chartex" xmlns:cx8="http://schemas.microsoft.com/office/drawing/2016/5/14/chartex" xmlns:mc="http://schemas.openxmlformats.org/markup-compatibility/2006" xmlns:aink="http://schemas.microsoft.com/office/drawing/2016/ink" xmlns:am3d="http://schemas.microsoft.com/office/drawing/2017/model3d" xmlns:o="urn:schemas-microsoft-com:office:office" xmlns:r="http://schemas.openxmlformats.org/officeDocument/2006/relationships" xmlns:m="http://schemas.openxmlformats.org/officeDocument/2006/math" xmlns:v="urn:schemas-microsoft-com:vml" xmlns:wp14="http://schemas.microsoft.com/office/word/2010/wordprocessingDrawing" xmlns:wp="http://schemas.openxmlformats.org/drawingml/2006/wordprocessingDrawing" xmlns:w10="urn:schemas-microsoft-com:office:word" xmlns:w="http://schemas.openxmlformats.org/wordprocessingml/2006/main" xmlns:w14="http://schemas.microsoft.com/office/word/2010/wordml" xmlns:w15="http://schemas.microsoft.com/office/word/2012/wordml" xmlns:w16cid="http://schemas.microsoft.com/office/word/2016/wordml/cid" xmlns:w16se="http://schemas.microsoft.com/office/word/2015/wordml/symex" xmlns:wpg="http://schemas.microsoft.com/office/word/2010/wordprocessingGroup" xmlns:wpi="http://schemas.microsoft.com/office/word/2010/wordprocessingInk" xmlns:wne="http://schemas.microsoft.com/office/word/2006/wordml" xmlns:wps="http://schemas.microsoft.com/office/word/2010/wordprocessingShape" mc:Ignorable="w14 w15 w16se w16cid wp14">
   <w:body>
     <w:p>
       <w:pPr>
@@ -93,7 +93,21 @@
         <w:rPr>
           <w:lang w:val="en-US"/>
         </w:rPr>
-        <w:t xml:space="preserve"> in the course we will study the issue of how real-world surveys in practice have found different solutions to deal with aspects of survey designs. Depending on the population under study, the questions (topics) in the survey, and the resources available (time, money) to the researchers, surveys may make different decisions in for example sampling, the survey modes being used for interviews, or corrections for nonresponse. Studying variations across surveys as a class will help us understand where surveys “ do things differently” and as such identify the important design decisions in a survey. The differences can also serve as a starting point for discussions on why certain decisions were made, and perhaps identify areas where current surveys could even do better.</w:t>
+        <w:t xml:space="preserve"> in the course we will study the issue of how real-world surveys in practice have found different solutions to deal with aspects of survey designs. Depending on the population under study, the questions (topics) in the survey, and the resources available (time, money) to the researchers, surveys may make different decisions in for example sampling, the survey modes being used for interviews, or corrections for nonresponse. Studying variations across surveys as a class will help us understand where surveys </w:t>
+      </w:r>
+      <w:proofErr w:type="gramStart"/>
+      <w:r>
+        <w:rPr>
+          <w:lang w:val="en-US"/>
+        </w:rPr>
+        <w:t>“ do</w:t>
+      </w:r>
+      <w:proofErr w:type="gramEnd"/>
+      <w:r>
+        <w:rPr>
+          <w:lang w:val="en-US"/>
+        </w:rPr>
+        <w:t xml:space="preserve"> things differently” and as such identify the important design decisions in a survey. The differences can also serve as a starting point for discussions on why certain decisions were made, and perhaps identify areas where current surveys could even do better.</w:t>
       </w:r>
     </w:p>
     <w:p>
@@ -410,7 +424,7 @@
     </w:p>
     <w:p>
       <w:pPr>
-        <w:pStyle w:val="ListParagraph"/>
+        <w:pStyle w:val="Lijstalinea"/>
         <w:numPr>
           <w:ilvl w:val="0"/>
           <w:numId w:val="5"/>
@@ -428,7 +442,7 @@
     </w:p>
     <w:p>
       <w:pPr>
-        <w:pStyle w:val="ListParagraph"/>
+        <w:pStyle w:val="Lijstalinea"/>
         <w:numPr>
           <w:ilvl w:val="0"/>
           <w:numId w:val="5"/>
@@ -446,7 +460,7 @@
     </w:p>
     <w:p>
       <w:pPr>
-        <w:pStyle w:val="ListParagraph"/>
+        <w:pStyle w:val="Lijstalinea"/>
         <w:numPr>
           <w:ilvl w:val="0"/>
           <w:numId w:val="5"/>
@@ -464,7 +478,7 @@
     </w:p>
     <w:p>
       <w:pPr>
-        <w:pStyle w:val="ListParagraph"/>
+        <w:pStyle w:val="Lijstalinea"/>
         <w:numPr>
           <w:ilvl w:val="0"/>
           <w:numId w:val="5"/>
@@ -488,7 +502,7 @@
     </w:p>
     <w:p>
       <w:pPr>
-        <w:pStyle w:val="ListParagraph"/>
+        <w:pStyle w:val="Lijstalinea"/>
         <w:numPr>
           <w:ilvl w:val="0"/>
           <w:numId w:val="5"/>
@@ -506,7 +520,7 @@
     </w:p>
     <w:p>
       <w:pPr>
-        <w:pStyle w:val="ListParagraph"/>
+        <w:pStyle w:val="Lijstalinea"/>
         <w:numPr>
           <w:ilvl w:val="0"/>
           <w:numId w:val="5"/>
@@ -524,7 +538,7 @@
     </w:p>
     <w:p>
       <w:pPr>
-        <w:pStyle w:val="ListParagraph"/>
+        <w:pStyle w:val="Lijstalinea"/>
         <w:numPr>
           <w:ilvl w:val="0"/>
           <w:numId w:val="5"/>
@@ -611,7 +625,7 @@
     </w:p>
     <w:p>
       <w:pPr>
-        <w:pStyle w:val="ListParagraph"/>
+        <w:pStyle w:val="Lijstalinea"/>
         <w:numPr>
           <w:ilvl w:val="0"/>
           <w:numId w:val="7"/>
@@ -650,7 +664,7 @@
     </w:p>
     <w:p>
       <w:pPr>
-        <w:pStyle w:val="ListParagraph"/>
+        <w:pStyle w:val="Lijstalinea"/>
         <w:numPr>
           <w:ilvl w:val="0"/>
           <w:numId w:val="7"/>
@@ -695,7 +709,7 @@
     </w:p>
     <w:p>
       <w:pPr>
-        <w:pStyle w:val="ListParagraph"/>
+        <w:pStyle w:val="Lijstalinea"/>
         <w:numPr>
           <w:ilvl w:val="0"/>
           <w:numId w:val="7"/>
@@ -722,7 +736,7 @@
     </w:p>
     <w:p>
       <w:pPr>
-        <w:pStyle w:val="ListParagraph"/>
+        <w:pStyle w:val="Lijstalinea"/>
         <w:numPr>
           <w:ilvl w:val="0"/>
           <w:numId w:val="7"/>
@@ -755,7 +769,7 @@
     </w:p>
     <w:p>
       <w:pPr>
-        <w:pStyle w:val="ListParagraph"/>
+        <w:pStyle w:val="Lijstalinea"/>
         <w:numPr>
           <w:ilvl w:val="0"/>
           <w:numId w:val="7"/>
@@ -802,7 +816,7 @@
     </w:p>
     <w:p>
       <w:pPr>
-        <w:pStyle w:val="ListParagraph"/>
+        <w:pStyle w:val="Lijstalinea"/>
         <w:numPr>
           <w:ilvl w:val="0"/>
           <w:numId w:val="7"/>
@@ -841,7 +855,7 @@
     </w:p>
     <w:p>
       <w:pPr>
-        <w:pStyle w:val="ListParagraph"/>
+        <w:pStyle w:val="Lijstalinea"/>
         <w:numPr>
           <w:ilvl w:val="0"/>
           <w:numId w:val="7"/>
@@ -880,7 +894,7 @@
     </w:p>
     <w:p>
       <w:pPr>
-        <w:pStyle w:val="ListParagraph"/>
+        <w:pStyle w:val="Lijstalinea"/>
         <w:numPr>
           <w:ilvl w:val="0"/>
           <w:numId w:val="7"/>
@@ -919,12 +933,15 @@
     </w:p>
     <w:p>
       <w:pPr>
-        <w:pStyle w:val="ListParagraph"/>
+        <w:pStyle w:val="Lijstalinea"/>
         <w:numPr>
           <w:ilvl w:val="0"/>
           <w:numId w:val="7"/>
         </w:numPr>
         <w:rPr>
+          <w:rStyle w:val="Hyperlink"/>
+          <w:color w:val="auto"/>
+          <w:u w:val="none"/>
           <w:lang w:val="en-US"/>
         </w:rPr>
       </w:pPr>
@@ -946,7 +963,66 @@
     </w:p>
     <w:p>
       <w:pPr>
-        <w:pStyle w:val="ListParagraph"/>
+        <w:pStyle w:val="Lijstalinea"/>
+        <w:numPr>
+          <w:ilvl w:val="0"/>
+          <w:numId w:val="7"/>
+        </w:numPr>
+        <w:rPr>
+          <w:lang w:val="en-US"/>
+        </w:rPr>
+      </w:pPr>
+      <w:r>
+        <w:rPr>
+          <w:lang w:val="en-US"/>
+        </w:rPr>
+        <w:t>National S</w:t>
+      </w:r>
+      <w:r>
+        <w:rPr>
+          <w:lang w:val="en-US"/>
+        </w:rPr>
+        <w:t>u</w:t>
+      </w:r>
+      <w:r>
+        <w:rPr>
+          <w:lang w:val="en-US"/>
+        </w:rPr>
+        <w:t>r</w:t>
+      </w:r>
+      <w:r>
+        <w:rPr>
+          <w:lang w:val="en-US"/>
+        </w:rPr>
+        <w:t>vey</w:t>
+      </w:r>
+      <w:r>
+        <w:rPr>
+          <w:lang w:val="en-US"/>
+        </w:rPr>
+        <w:t xml:space="preserve"> of College Graduates: </w:t>
+      </w:r>
+      <w:hyperlink r:id="rId16" w:history="1">
+        <w:r>
+          <w:rPr>
+            <w:rStyle w:val="Hyperlink"/>
+            <w:rFonts w:ascii="Times New Roman" w:eastAsia="Times New Roman" w:hAnsi="Times New Roman" w:cs="Times New Roman"/>
+            <w:lang w:val="en-US" w:eastAsia="nl-NL"/>
+          </w:rPr>
+          <w:t>https://www.census.gov/programs-surveys/nscg.html</w:t>
+        </w:r>
+      </w:hyperlink>
+      <w:r>
+        <w:rPr>
+          <w:rFonts w:ascii="Times New Roman" w:eastAsia="Times New Roman" w:hAnsi="Times New Roman" w:cs="Times New Roman"/>
+          <w:lang w:val="en-US" w:eastAsia="nl-NL"/>
+        </w:rPr>
+        <w:t xml:space="preserve"> </w:t>
+      </w:r>
+    </w:p>
+    <w:p>
+      <w:pPr>
+        <w:pStyle w:val="Lijstalinea"/>
         <w:rPr>
           <w:lang w:val="en-US"/>
         </w:rPr>
@@ -974,11 +1050,75 @@
     </w:p>
     <w:p>
       <w:pPr>
-        <w:pStyle w:val="ListParagraph"/>
+        <w:pStyle w:val="Lijstalinea"/>
         <w:numPr>
           <w:ilvl w:val="0"/>
           <w:numId w:val="7"/>
         </w:numPr>
+      </w:pPr>
+      <w:proofErr w:type="spellStart"/>
+      <w:r>
+        <w:t>Afrobaromet</w:t>
+      </w:r>
+      <w:r>
+        <w:t>er</w:t>
+      </w:r>
+      <w:proofErr w:type="spellEnd"/>
+      <w:r>
+        <w:t xml:space="preserve">: </w:t>
+      </w:r>
+      <w:hyperlink r:id="rId17" w:history="1">
+        <w:r>
+          <w:rPr>
+            <w:rStyle w:val="Hyperlink"/>
+          </w:rPr>
+          <w:t>https://www.afrobarometer.org/</w:t>
+        </w:r>
+      </w:hyperlink>
+      <w:r>
+        <w:t xml:space="preserve"> </w:t>
+      </w:r>
+    </w:p>
+    <w:p>
+      <w:pPr>
+        <w:pStyle w:val="Lijstalinea"/>
+        <w:numPr>
+          <w:ilvl w:val="0"/>
+          <w:numId w:val="7"/>
+        </w:numPr>
+        <w:rPr>
+          <w:lang w:val="en-US"/>
+        </w:rPr>
+      </w:pPr>
+      <w:r>
+        <w:rPr>
+          <w:lang w:val="en-US"/>
+        </w:rPr>
+        <w:t xml:space="preserve">Central Asia Barometer: </w:t>
+      </w:r>
+      <w:hyperlink r:id="rId18" w:history="1">
+        <w:r>
+          <w:rPr>
+            <w:rStyle w:val="Hyperlink"/>
+            <w:lang w:val="en-US"/>
+          </w:rPr>
+          <w:t>https://www.ca-barometer.org/en</w:t>
+        </w:r>
+      </w:hyperlink>
+      <w:r>
+        <w:rPr>
+          <w:lang w:val="en-US"/>
+        </w:rPr>
+        <w:t xml:space="preserve"> </w:t>
+      </w:r>
+    </w:p>
+    <w:p>
+      <w:pPr>
+        <w:pStyle w:val="Lijstalinea"/>
+        <w:numPr>
+          <w:ilvl w:val="0"/>
+          <w:numId w:val="7"/>
+        </w:numPr>
         <w:rPr>
           <w:lang w:val="en-US"/>
         </w:rPr>
@@ -989,7 +1129,7 @@
         </w:rPr>
         <w:t xml:space="preserve">PISA:  </w:t>
       </w:r>
-      <w:hyperlink r:id="rId16" w:history="1">
+      <w:hyperlink r:id="rId19" w:history="1">
         <w:r>
           <w:rPr>
             <w:rStyle w:val="Hyperlink"/>
@@ -1001,7 +1141,7 @@
     </w:p>
     <w:p>
       <w:pPr>
-        <w:pStyle w:val="ListParagraph"/>
+        <w:pStyle w:val="Lijstalinea"/>
         <w:numPr>
           <w:ilvl w:val="0"/>
           <w:numId w:val="7"/>
@@ -1016,7 +1156,7 @@
         </w:rPr>
         <w:t xml:space="preserve">TIMMS: </w:t>
       </w:r>
-      <w:hyperlink r:id="rId17" w:history="1">
+      <w:hyperlink r:id="rId20" w:history="1">
         <w:r>
           <w:rPr>
             <w:rStyle w:val="Hyperlink"/>
@@ -1028,31 +1168,11 @@
     </w:p>
     <w:p>
       <w:pPr>
-        <w:pStyle w:val="ListParagraph"/>
+        <w:pStyle w:val="Lijstalinea"/>
         <w:numPr>
           <w:ilvl w:val="0"/>
           <w:numId w:val="7"/>
         </w:numPr>
-      </w:pPr>
-      <w:r>
-        <w:t xml:space="preserve">Eurobarometer: </w:t>
-      </w:r>
-      <w:hyperlink r:id="rId18" w:history="1">
-        <w:r>
-          <w:rPr>
-            <w:rStyle w:val="Hyperlink"/>
-          </w:rPr>
-          <w:t>https://www.europarl.europa.eu/at-your-service/nl/be-heard/eurobarometer</w:t>
-        </w:r>
-      </w:hyperlink>
-    </w:p>
-    <w:p>
-      <w:pPr>
-        <w:pStyle w:val="ListParagraph"/>
-        <w:numPr>
-          <w:ilvl w:val="0"/>
-          <w:numId w:val="7"/>
-        </w:numPr>
         <w:rPr>
           <w:lang w:val="en-US"/>
         </w:rPr>
@@ -1063,7 +1183,7 @@
         </w:rPr>
         <w:t xml:space="preserve">European Working Conditions Survey:  </w:t>
       </w:r>
-      <w:hyperlink r:id="rId19" w:history="1">
+      <w:hyperlink r:id="rId21" w:history="1">
         <w:r>
           <w:rPr>
             <w:rStyle w:val="Hyperlink"/>
@@ -1075,7 +1195,7 @@
     </w:p>
     <w:p>
       <w:pPr>
-        <w:pStyle w:val="ListParagraph"/>
+        <w:pStyle w:val="Lijstalinea"/>
         <w:numPr>
           <w:ilvl w:val="0"/>
           <w:numId w:val="7"/>
@@ -1090,16 +1210,25 @@
         </w:rPr>
         <w:t xml:space="preserve">Different surveys carried out by the Pew Research center: </w:t>
       </w:r>
-      <w:r>
-        <w:rPr>
-          <w:lang w:val="en-US"/>
-        </w:rPr>
-        <w:t>https://www.pewresearch.org/fact-tank/2021/10/22/how-to-access-pew-research-center-survey-data/</w:t>
-      </w:r>
-    </w:p>
-    <w:p>
-      <w:pPr>
-        <w:pStyle w:val="ListParagraph"/>
+      <w:hyperlink r:id="rId22" w:history="1">
+        <w:r>
+          <w:rPr>
+            <w:rStyle w:val="Hyperlink"/>
+            <w:lang w:val="en-US"/>
+          </w:rPr>
+          <w:t>https://www.pewresearch.org/fact-tank/2021/10/22/how-to-access-pew-research-center-survey-data/</w:t>
+        </w:r>
+      </w:hyperlink>
+      <w:r>
+        <w:rPr>
+          <w:lang w:val="en-US"/>
+        </w:rPr>
+        <w:t xml:space="preserve"> </w:t>
+      </w:r>
+    </w:p>
+    <w:p>
+      <w:pPr>
+        <w:pStyle w:val="Lijstalinea"/>
         <w:numPr>
           <w:ilvl w:val="0"/>
           <w:numId w:val="7"/>
@@ -1114,7 +1243,7 @@
         </w:rPr>
         <w:t xml:space="preserve">SHARE: </w:t>
       </w:r>
-      <w:hyperlink r:id="rId20" w:history="1">
+      <w:hyperlink r:id="rId23" w:history="1">
         <w:r>
           <w:rPr>
             <w:rStyle w:val="Hyperlink"/>
@@ -1126,7 +1255,7 @@
     </w:p>
     <w:p>
       <w:pPr>
-        <w:pStyle w:val="ListParagraph"/>
+        <w:pStyle w:val="Lijstalinea"/>
         <w:numPr>
           <w:ilvl w:val="0"/>
           <w:numId w:val="7"/>
@@ -1141,7 +1270,7 @@
         </w:rPr>
         <w:t xml:space="preserve">World Values Survey: </w:t>
       </w:r>
-      <w:hyperlink r:id="rId21" w:history="1">
+      <w:hyperlink r:id="rId24" w:history="1">
         <w:r>
           <w:rPr>
             <w:rStyle w:val="Hyperlink"/>
@@ -1159,7 +1288,7 @@
     </w:p>
     <w:p>
       <w:pPr>
-        <w:pStyle w:val="ListParagraph"/>
+        <w:pStyle w:val="Lijstalinea"/>
         <w:numPr>
           <w:ilvl w:val="0"/>
           <w:numId w:val="7"/>
@@ -1174,7 +1303,7 @@
         </w:rPr>
         <w:t xml:space="preserve">European Value Study: </w:t>
       </w:r>
-      <w:hyperlink r:id="rId22" w:history="1">
+      <w:hyperlink r:id="rId25" w:history="1">
         <w:r>
           <w:rPr>
             <w:rStyle w:val="Hyperlink"/>
@@ -1192,7 +1321,7 @@
     </w:p>
     <w:p>
       <w:pPr>
-        <w:pStyle w:val="ListParagraph"/>
+        <w:pStyle w:val="Lijstalinea"/>
         <w:rPr>
           <w:lang w:val="en-US"/>
         </w:rPr>
@@ -1228,7 +1357,7 @@
     </w:p>
     <w:p>
       <w:pPr>
-        <w:pStyle w:val="ListParagraph"/>
+        <w:pStyle w:val="Lijstalinea"/>
         <w:numPr>
           <w:ilvl w:val="0"/>
           <w:numId w:val="7"/>
@@ -1241,42 +1370,9 @@
         <w:rPr>
           <w:lang w:val="en-US"/>
         </w:rPr>
-        <w:t xml:space="preserve">Labor Force Survey (country specific): e.g. </w:t>
-      </w:r>
-      <w:hyperlink r:id="rId23" w:history="1">
-        <w:r>
-          <w:rPr>
-            <w:rStyle w:val="Hyperlink"/>
-            <w:lang w:val="en-US"/>
-          </w:rPr>
-          <w:t>https://www.ons.gov.uk/surveys/informationforhouseholdsandindividuals/householdandindividualsurveys/labourforcesurvey</w:t>
-        </w:r>
-      </w:hyperlink>
-      <w:r>
-        <w:rPr>
-          <w:lang w:val="en-US"/>
-        </w:rPr>
-        <w:t xml:space="preserve"> </w:t>
-      </w:r>
-    </w:p>
-    <w:p>
-      <w:pPr>
-        <w:pStyle w:val="ListParagraph"/>
-        <w:numPr>
-          <w:ilvl w:val="0"/>
-          <w:numId w:val="7"/>
-        </w:numPr>
-        <w:rPr>
-          <w:lang w:val="en-US"/>
-        </w:rPr>
-      </w:pPr>
-      <w:r>
-        <w:rPr>
-          <w:lang w:val="en-US"/>
-        </w:rPr>
         <w:t xml:space="preserve">Survey of Income and Living Conditions in Europe: </w:t>
       </w:r>
-      <w:hyperlink r:id="rId24" w:history="1">
+      <w:hyperlink r:id="rId26" w:history="1">
         <w:r>
           <w:rPr>
             <w:rStyle w:val="Hyperlink"/>
@@ -1288,7 +1384,7 @@
     </w:p>
     <w:p>
       <w:pPr>
-        <w:pStyle w:val="ListParagraph"/>
+        <w:pStyle w:val="Lijstalinea"/>
         <w:numPr>
           <w:ilvl w:val="0"/>
           <w:numId w:val="7"/>
@@ -1303,7 +1399,7 @@
         </w:rPr>
         <w:t xml:space="preserve">The English Longitudinal Study of Aging: </w:t>
       </w:r>
-      <w:hyperlink r:id="rId25" w:history="1">
+      <w:hyperlink r:id="rId27" w:history="1">
         <w:r>
           <w:rPr>
             <w:rStyle w:val="Hyperlink"/>
@@ -1321,7 +1417,7 @@
     </w:p>
     <w:p>
       <w:pPr>
-        <w:pStyle w:val="ListParagraph"/>
+        <w:pStyle w:val="Lijstalinea"/>
         <w:numPr>
           <w:ilvl w:val="0"/>
           <w:numId w:val="7"/>
@@ -1336,7 +1432,7 @@
         </w:rPr>
         <w:t xml:space="preserve">Understanding Society </w:t>
       </w:r>
-      <w:hyperlink r:id="rId26" w:history="1">
+      <w:hyperlink r:id="rId28" w:history="1">
         <w:r>
           <w:rPr>
             <w:rStyle w:val="Hyperlink"/>
@@ -1354,7 +1450,7 @@
     </w:p>
     <w:p>
       <w:pPr>
-        <w:pStyle w:val="ListParagraph"/>
+        <w:pStyle w:val="Lijstalinea"/>
         <w:numPr>
           <w:ilvl w:val="0"/>
           <w:numId w:val="7"/>
@@ -1369,7 +1465,7 @@
         </w:rPr>
         <w:t xml:space="preserve">The Millennium Cohort Study: </w:t>
       </w:r>
-      <w:hyperlink r:id="rId27" w:history="1">
+      <w:hyperlink r:id="rId29" w:history="1">
         <w:r>
           <w:rPr>
             <w:rStyle w:val="Hyperlink"/>
@@ -1387,7 +1483,7 @@
     </w:p>
     <w:p>
       <w:pPr>
-        <w:pStyle w:val="ListParagraph"/>
+        <w:pStyle w:val="Lijstalinea"/>
         <w:numPr>
           <w:ilvl w:val="0"/>
           <w:numId w:val="7"/>
@@ -1402,7 +1498,7 @@
         </w:rPr>
         <w:t xml:space="preserve">Living Standards Measurement Study: </w:t>
       </w:r>
-      <w:hyperlink r:id="rId28" w:history="1">
+      <w:hyperlink r:id="rId30" w:history="1">
         <w:r>
           <w:rPr>
             <w:rStyle w:val="Hyperlink"/>
@@ -1414,7 +1510,7 @@
     </w:p>
     <w:p>
       <w:pPr>
-        <w:pStyle w:val="ListParagraph"/>
+        <w:pStyle w:val="Lijstalinea"/>
         <w:numPr>
           <w:ilvl w:val="0"/>
           <w:numId w:val="7"/>
@@ -1429,7 +1525,7 @@
         </w:rPr>
         <w:t xml:space="preserve">GESIS panel study: </w:t>
       </w:r>
-      <w:hyperlink r:id="rId29" w:history="1">
+      <w:hyperlink r:id="rId31" w:history="1">
         <w:r>
           <w:rPr>
             <w:rStyle w:val="Hyperlink"/>
@@ -1438,33 +1534,8 @@
           <w:t>https://www.gesis.org/en/gesis-panel/gesis-panel-home</w:t>
         </w:r>
       </w:hyperlink>
-    </w:p>
-    <w:p>
-      <w:pPr>
-        <w:pStyle w:val="ListParagraph"/>
-        <w:numPr>
-          <w:ilvl w:val="0"/>
-          <w:numId w:val="7"/>
-        </w:numPr>
-        <w:rPr>
-          <w:lang w:val="en-US"/>
-        </w:rPr>
-      </w:pPr>
-    </w:p>
-    <w:p>
-      <w:pPr>
-        <w:pStyle w:val="ListParagraph"/>
-        <w:rPr>
-          <w:lang w:val="en-US"/>
-        </w:rPr>
-      </w:pPr>
-      <w:r>
-        <w:rPr>
-          <w:lang w:val="en-US"/>
-        </w:rPr>
-        <w:lastRenderedPageBreak/>
-        <w:br/>
-      </w:r>
+      <w:bookmarkStart w:id="0" w:name="_GoBack"/>
+      <w:bookmarkEnd w:id="0"/>
     </w:p>
     <w:sectPr>
       <w:pgSz w:w="11900" w:h="16840"/>
@@ -1477,7 +1548,7 @@
 </file>
 
 <file path=word/numbering.xml><?xml version="1.0" encoding="utf-8"?>
-<w:numbering xmlns:wpc="http://schemas.microsoft.com/office/word/2010/wordprocessingCanvas" xmlns:cx="http://schemas.microsoft.com/office/drawing/2014/chartex" xmlns:cx1="http://schemas.microsoft.com/office/drawing/2015/9/8/chartex" xmlns:cx2="http://schemas.microsoft.com/office/drawing/2015/10/21/chartex" xmlns:cx3="http://schemas.microsoft.com/office/drawing/2016/5/9/chartex" xmlns:cx4="http://schemas.microsoft.com/office/drawing/2016/5/10/chartex" xmlns:cx5="http://schemas.microsoft.com/office/drawing/2016/5/11/chartex" xmlns:cx6="http://schemas.microsoft.com/office/drawing/2016/5/12/chartex" xmlns:cx7="http://schemas.microsoft.com/office/drawing/2016/5/13/chartex" xmlns:cx8="http://schemas.microsoft.com/office/drawing/2016/5/14/chartex" xmlns:mc="http://schemas.openxmlformats.org/markup-compatibility/2006" xmlns:aink="http://schemas.microsoft.com/office/drawing/2016/ink" xmlns:am3d="http://schemas.microsoft.com/office/drawing/2017/model3d" xmlns:o="urn:schemas-microsoft-com:office:office" xmlns:r="http://schemas.openxmlformats.org/officeDocument/2006/relationships" xmlns:m="http://schemas.openxmlformats.org/officeDocument/2006/math" xmlns:v="urn:schemas-microsoft-com:vml" xmlns:wp14="http://schemas.microsoft.com/office/word/2010/wordprocessingDrawing" xmlns:wp="http://schemas.openxmlformats.org/drawingml/2006/wordprocessingDrawing" xmlns:w10="urn:schemas-microsoft-com:office:word" xmlns:w="http://schemas.openxmlformats.org/wordprocessingml/2006/main" xmlns:w14="http://schemas.microsoft.com/office/word/2010/wordml" xmlns:w15="http://schemas.microsoft.com/office/word/2012/wordml" xmlns:w16cex="http://schemas.microsoft.com/office/word/2018/wordml/cex" xmlns:w16cid="http://schemas.microsoft.com/office/word/2016/wordml/cid" xmlns:w16="http://schemas.microsoft.com/office/word/2018/wordml" xmlns:w16sdtdh="http://schemas.microsoft.com/office/word/2020/wordml/sdtdatahash" xmlns:w16se="http://schemas.microsoft.com/office/word/2015/wordml/symex" xmlns:wpg="http://schemas.microsoft.com/office/word/2010/wordprocessingGroup" xmlns:wpi="http://schemas.microsoft.com/office/word/2010/wordprocessingInk" xmlns:wne="http://schemas.microsoft.com/office/word/2006/wordml" xmlns:wps="http://schemas.microsoft.com/office/word/2010/wordprocessingShape" mc:Ignorable="w14 w15 w16se w16cid w16 w16cex w16sdtdh wp14">
+<w:numbering xmlns:wpc="http://schemas.microsoft.com/office/word/2010/wordprocessingCanvas" xmlns:cx="http://schemas.microsoft.com/office/drawing/2014/chartex" xmlns:cx1="http://schemas.microsoft.com/office/drawing/2015/9/8/chartex" xmlns:cx2="http://schemas.microsoft.com/office/drawing/2015/10/21/chartex" xmlns:cx3="http://schemas.microsoft.com/office/drawing/2016/5/9/chartex" xmlns:cx4="http://schemas.microsoft.com/office/drawing/2016/5/10/chartex" xmlns:cx5="http://schemas.microsoft.com/office/drawing/2016/5/11/chartex" xmlns:cx6="http://schemas.microsoft.com/office/drawing/2016/5/12/chartex" xmlns:cx7="http://schemas.microsoft.com/office/drawing/2016/5/13/chartex" xmlns:cx8="http://schemas.microsoft.com/office/drawing/2016/5/14/chartex" xmlns:mc="http://schemas.openxmlformats.org/markup-compatibility/2006" xmlns:aink="http://schemas.microsoft.com/office/drawing/2016/ink" xmlns:am3d="http://schemas.microsoft.com/office/drawing/2017/model3d" xmlns:o="urn:schemas-microsoft-com:office:office" xmlns:r="http://schemas.openxmlformats.org/officeDocument/2006/relationships" xmlns:m="http://schemas.openxmlformats.org/officeDocument/2006/math" xmlns:v="urn:schemas-microsoft-com:vml" xmlns:wp14="http://schemas.microsoft.com/office/word/2010/wordprocessingDrawing" xmlns:wp="http://schemas.openxmlformats.org/drawingml/2006/wordprocessingDrawing" xmlns:w10="urn:schemas-microsoft-com:office:word" xmlns:w="http://schemas.openxmlformats.org/wordprocessingml/2006/main" xmlns:w14="http://schemas.microsoft.com/office/word/2010/wordml" xmlns:w15="http://schemas.microsoft.com/office/word/2012/wordml" xmlns:w16cid="http://schemas.microsoft.com/office/word/2016/wordml/cid" xmlns:w16se="http://schemas.microsoft.com/office/word/2015/wordml/symex" xmlns:wpg="http://schemas.microsoft.com/office/word/2010/wordprocessingGroup" xmlns:wpi="http://schemas.microsoft.com/office/word/2010/wordprocessingInk" xmlns:wne="http://schemas.microsoft.com/office/word/2006/wordml" xmlns:wps="http://schemas.microsoft.com/office/word/2010/wordprocessingShape" mc:Ignorable="w14 w15 w16se w16cid wp14">
   <w:abstractNum w:abstractNumId="0" w15:restartNumberingAfterBreak="0">
     <w:nsid w:val="13030B8B"/>
     <w:multiLevelType w:val="hybridMultilevel"/>
@@ -2273,7 +2344,7 @@
 </file>
 
 <file path=word/styles.xml><?xml version="1.0" encoding="utf-8"?>
-<w:styles xmlns:mc="http://schemas.openxmlformats.org/markup-compatibility/2006" xmlns:r="http://schemas.openxmlformats.org/officeDocument/2006/relationships" xmlns:w="http://schemas.openxmlformats.org/wordprocessingml/2006/main" xmlns:w14="http://schemas.microsoft.com/office/word/2010/wordml" xmlns:w15="http://schemas.microsoft.com/office/word/2012/wordml" xmlns:w16cex="http://schemas.microsoft.com/office/word/2018/wordml/cex" xmlns:w16cid="http://schemas.microsoft.com/office/word/2016/wordml/cid" xmlns:w16="http://schemas.microsoft.com/office/word/2018/wordml" xmlns:w16sdtdh="http://schemas.microsoft.com/office/word/2020/wordml/sdtdatahash" xmlns:w16se="http://schemas.microsoft.com/office/word/2015/wordml/symex" mc:Ignorable="w14 w15 w16se w16cid w16 w16cex w16sdtdh">
+<w:styles xmlns:mc="http://schemas.openxmlformats.org/markup-compatibility/2006" xmlns:r="http://schemas.openxmlformats.org/officeDocument/2006/relationships" xmlns:w="http://schemas.openxmlformats.org/wordprocessingml/2006/main" xmlns:w14="http://schemas.microsoft.com/office/word/2010/wordml" xmlns:w15="http://schemas.microsoft.com/office/word/2012/wordml" xmlns:w16cid="http://schemas.microsoft.com/office/word/2016/wordml/cid" xmlns:w16se="http://schemas.microsoft.com/office/word/2015/wordml/symex" mc:Ignorable="w14 w15 w16se w16cid">
   <w:docDefaults>
     <w:rPrDefault>
       <w:rPr>
@@ -2285,7 +2356,7 @@
     </w:rPrDefault>
     <w:pPrDefault/>
   </w:docDefaults>
-  <w:latentStyles w:defLockedState="0" w:defUIPriority="99" w:defSemiHidden="0" w:defUnhideWhenUsed="0" w:defQFormat="0" w:count="376">
+  <w:latentStyles w:defLockedState="0" w:defUIPriority="99" w:defSemiHidden="0" w:defUnhideWhenUsed="0" w:defQFormat="0" w:count="375">
     <w:lsdException w:name="Normal" w:uiPriority="0" w:qFormat="1"/>
     <w:lsdException w:name="heading 1" w:uiPriority="9" w:qFormat="1"/>
     <w:lsdException w:name="heading 2" w:semiHidden="1" w:uiPriority="9" w:unhideWhenUsed="1" w:qFormat="1"/>
@@ -2391,6 +2462,7 @@
     <w:lsdException w:name="HTML Sample" w:semiHidden="1" w:unhideWhenUsed="1"/>
     <w:lsdException w:name="HTML Typewriter" w:semiHidden="1" w:unhideWhenUsed="1"/>
     <w:lsdException w:name="HTML Variable" w:semiHidden="1" w:unhideWhenUsed="1"/>
+    <w:lsdException w:name="Normal Table" w:semiHidden="1" w:unhideWhenUsed="1"/>
     <w:lsdException w:name="annotation subject" w:semiHidden="1" w:unhideWhenUsed="1"/>
     <w:lsdException w:name="No List" w:semiHidden="1" w:unhideWhenUsed="1"/>
     <w:lsdException w:name="Outline List 1" w:semiHidden="1" w:unhideWhenUsed="1"/>
@@ -2437,8 +2509,10 @@
     <w:lsdException w:name="Table Subtle 2" w:semiHidden="1" w:unhideWhenUsed="1"/>
     <w:lsdException w:name="Table Web 1" w:semiHidden="1" w:unhideWhenUsed="1"/>
     <w:lsdException w:name="Table Web 2" w:semiHidden="1" w:unhideWhenUsed="1"/>
+    <w:lsdException w:name="Table Web 3" w:semiHidden="1" w:unhideWhenUsed="1"/>
     <w:lsdException w:name="Balloon Text" w:semiHidden="1" w:unhideWhenUsed="1"/>
     <w:lsdException w:name="Table Grid" w:uiPriority="39"/>
+    <w:lsdException w:name="Table Theme" w:semiHidden="1" w:unhideWhenUsed="1"/>
     <w:lsdException w:name="Placeholder Text" w:semiHidden="1"/>
     <w:lsdException w:name="No Spacing" w:uiPriority="1" w:qFormat="1"/>
     <w:lsdException w:name="Light Shading" w:uiPriority="60"/>
@@ -2656,19 +2730,18 @@
     <w:lsdException w:name="List Table 7 Colorful Accent 6" w:uiPriority="52"/>
     <w:lsdException w:name="Mention" w:semiHidden="1" w:unhideWhenUsed="1"/>
     <w:lsdException w:name="Smart Hyperlink" w:semiHidden="1" w:unhideWhenUsed="1"/>
-    <w:lsdException w:name="Smart Link" w:semiHidden="1" w:unhideWhenUsed="1"/>
   </w:latentStyles>
-  <w:style w:type="paragraph" w:default="1" w:styleId="Normal">
+  <w:style w:type="paragraph" w:default="1" w:styleId="Standaard">
     <w:name w:val="Normal"/>
     <w:qFormat/>
   </w:style>
-  <w:style w:type="character" w:default="1" w:styleId="DefaultParagraphFont">
+  <w:style w:type="character" w:default="1" w:styleId="Standaardalinea-lettertype">
     <w:name w:val="Default Paragraph Font"/>
     <w:uiPriority w:val="1"/>
     <w:semiHidden/>
     <w:unhideWhenUsed/>
   </w:style>
-  <w:style w:type="table" w:default="1" w:styleId="TableNormal">
+  <w:style w:type="table" w:default="1" w:styleId="Standaardtabel">
     <w:name w:val="Normal Table"/>
     <w:uiPriority w:val="99"/>
     <w:semiHidden/>
@@ -2683,7 +2756,7 @@
       </w:tblCellMar>
     </w:tblPr>
   </w:style>
-  <w:style w:type="numbering" w:default="1" w:styleId="NoList">
+  <w:style w:type="numbering" w:default="1" w:styleId="Geenlijst">
     <w:name w:val="No List"/>
     <w:uiPriority w:val="99"/>
     <w:semiHidden/>
@@ -2691,7 +2764,7 @@
   </w:style>
   <w:style w:type="character" w:styleId="Hyperlink">
     <w:name w:val="Hyperlink"/>
-    <w:basedOn w:val="DefaultParagraphFont"/>
+    <w:basedOn w:val="Standaardalinea-lettertype"/>
     <w:uiPriority w:val="99"/>
     <w:unhideWhenUsed/>
     <w:rsid w:val="00EA796C"/>
@@ -2700,9 +2773,9 @@
       <w:u w:val="single"/>
     </w:rPr>
   </w:style>
-  <w:style w:type="paragraph" w:styleId="ListParagraph">
+  <w:style w:type="paragraph" w:styleId="Lijstalinea">
     <w:name w:val="List Paragraph"/>
-    <w:basedOn w:val="Normal"/>
+    <w:basedOn w:val="Standaard"/>
     <w:uiPriority w:val="34"/>
     <w:qFormat/>
     <w:rsid w:val="00EA796C"/>
@@ -2711,9 +2784,9 @@
       <w:contextualSpacing/>
     </w:pPr>
   </w:style>
-  <w:style w:type="character" w:styleId="UnresolvedMention">
+  <w:style w:type="character" w:styleId="Onopgelostemelding">
     <w:name w:val="Unresolved Mention"/>
-    <w:basedOn w:val="DefaultParagraphFont"/>
+    <w:basedOn w:val="Standaardalinea-lettertype"/>
     <w:uiPriority w:val="99"/>
     <w:rsid w:val="00EE2EC9"/>
     <w:rPr>

</xml_diff>